<commit_message>
Pinche Takahoot del jueves saqué cero
</commit_message>
<xml_diff>
--- a/DOCUMENTACIÓN REQUERIMIENTOS FUNCIONALES.docx
+++ b/DOCUMENTACIÓN REQUERIMIENTOS FUNCIONALES.docx
@@ -165,7 +165,15 @@
           </w:tcPr>
           <w:p>
             <w:r>
-              <w:t>Para encontrar el camino de costo mínimo se debe tomar la distancia haversiana en cada arco como medida base. Estas ubicaciones deben aproximarse a los vértices más cercanos en la malla vial.</w:t>
+              <w:t xml:space="preserve">Para encontrar el camino de costo mínimo se debe tomar la distancia </w:t>
+            </w:r>
+            <w:proofErr w:type="spellStart"/>
+            <w:r>
+              <w:t>haversiana</w:t>
+            </w:r>
+            <w:proofErr w:type="spellEnd"/>
+            <w:r>
+              <w:t xml:space="preserve"> en cada arco como medida base. Estas ubicaciones deben aproximarse a los vértices más cercanos en la malla vial.</w:t>
             </w:r>
           </w:p>
         </w:tc>
@@ -289,12 +297,36 @@
           </w:tcPr>
           <w:p>
             <w:r>
-              <w:t xml:space="preserve">Respuesta en consola: Muestre en la consola de texto el camino a seguir informando: el total de vértices, sus vértices (Id, latitud, longitud), el costo mínimo (menor distancia haversiana) y la distancia estimada (sumatoria de distancias harvesianas en Km). </w:t>
-            </w:r>
-          </w:p>
-          <w:p>
-            <w:r>
-              <w:t>Visualización mapa: Muestre el camino resultante en Google Maps (incluyendo la ubicación de inicio y la ubicación de destino).</w:t>
+              <w:t xml:space="preserve">Respuesta en consola: Muestre en la consola de texto el camino a seguir informando: el total de vértices, sus vértices (Id, latitud, longitud), el costo mínimo (menor distancia </w:t>
+            </w:r>
+            <w:proofErr w:type="spellStart"/>
+            <w:r>
+              <w:t>haversiana</w:t>
+            </w:r>
+            <w:proofErr w:type="spellEnd"/>
+            <w:r>
+              <w:t xml:space="preserve">) y la distancia estimada (sumatoria de distancias </w:t>
+            </w:r>
+            <w:proofErr w:type="spellStart"/>
+            <w:r>
+              <w:t>harvesianas</w:t>
+            </w:r>
+            <w:proofErr w:type="spellEnd"/>
+            <w:r>
+              <w:t xml:space="preserve"> en Km). </w:t>
+            </w:r>
+          </w:p>
+          <w:p>
+            <w:r>
+              <w:t xml:space="preserve">Visualización mapa: Muestre el camino resultante en Google </w:t>
+            </w:r>
+            <w:proofErr w:type="spellStart"/>
+            <w:r>
+              <w:t>Maps</w:t>
+            </w:r>
+            <w:proofErr w:type="spellEnd"/>
+            <w:r>
+              <w:t xml:space="preserve"> (incluyendo la ubicación de inicio y la ubicación de destino).</w:t>
             </w:r>
           </w:p>
         </w:tc>
@@ -356,17 +388,32 @@
           </w:tcPr>
           <w:p>
             <w:r>
-              <w:t xml:space="preserve">La complejidad teniendo en cuenta que vamos a implementar </w:t>
-            </w:r>
-            <w:r>
-              <w:t xml:space="preserve"> el </w:t>
-            </w:r>
-            <w:r>
-              <w:t>Algoritmo de Dijkstra</w:t>
-            </w:r>
-            <w:r>
-              <w:t xml:space="preserve"> seria entonces, con un heap, log V (siendo V los vertices</w:t>
-            </w:r>
+              <w:t xml:space="preserve">La complejidad teniendo en cuenta que vamos a </w:t>
+            </w:r>
+            <w:proofErr w:type="gramStart"/>
+            <w:r>
+              <w:t xml:space="preserve">implementar </w:t>
+            </w:r>
+            <w:r>
+              <w:t xml:space="preserve"> el</w:t>
+            </w:r>
+            <w:proofErr w:type="gramEnd"/>
+            <w:r>
+              <w:t xml:space="preserve"> Algoritmo de Dijkstra seria entonces, con un </w:t>
+            </w:r>
+            <w:proofErr w:type="spellStart"/>
+            <w:r>
+              <w:t>heap</w:t>
+            </w:r>
+            <w:proofErr w:type="spellEnd"/>
+            <w:r>
+              <w:t xml:space="preserve">, log V (siendo V los </w:t>
+            </w:r>
+            <w:proofErr w:type="spellStart"/>
+            <w:r>
+              <w:t>vertices</w:t>
+            </w:r>
+            <w:proofErr w:type="spellEnd"/>
             <w:r>
               <w:t>)</w:t>
             </w:r>
@@ -700,7 +747,15 @@
           <w:p>
             <w:r>
               <w:lastRenderedPageBreak/>
-              <w:t>Visualización mapa: Muestre en un mapa en Google Maps la red de comunicaciones propuesta. Resalte las M ubicaciones de las cámaras y los arcos de la red que las unen.</w:t>
+              <w:t xml:space="preserve">Visualización mapa: Muestre en un mapa en Google </w:t>
+            </w:r>
+            <w:proofErr w:type="spellStart"/>
+            <w:r>
+              <w:t>Maps</w:t>
+            </w:r>
+            <w:proofErr w:type="spellEnd"/>
+            <w:r>
+              <w:t xml:space="preserve"> la red de comunicaciones propuesta. Resalte las M ubicaciones de las cámaras y los arcos de la red que las unen.</w:t>
             </w:r>
           </w:p>
         </w:tc>
@@ -766,21 +821,35 @@
               <w:t>Dado que se va a realizar</w:t>
             </w:r>
             <w:r>
-              <w:t xml:space="preserve"> un </w:t>
-            </w:r>
-            <w:r>
-              <w:t>Árbol de Expansión Mínima</w:t>
-            </w:r>
-            <w:r>
-              <w:t xml:space="preserve">, </w:t>
-            </w:r>
-            <w:r>
-              <w:t>con el algoritmo de Lazy Prim, con E*Log(E) siendo E los arcos.</w:t>
+              <w:t xml:space="preserve"> un Árbol de Expansión Mínima, </w:t>
+            </w:r>
+            <w:r>
+              <w:t xml:space="preserve">con el algoritmo de </w:t>
+            </w:r>
+            <w:proofErr w:type="spellStart"/>
+            <w:r>
+              <w:t>Lazy</w:t>
+            </w:r>
+            <w:proofErr w:type="spellEnd"/>
+            <w:r>
+              <w:t xml:space="preserve"> Prim, con E*Log(E) siendo E los arcos.</w:t>
             </w:r>
           </w:p>
         </w:tc>
       </w:tr>
     </w:tbl>
+    <w:p>
+      <w:pPr>
+        <w:spacing w:line="360" w:lineRule="auto"/>
+        <w:rPr>
+          <w:rFonts w:ascii="Times New Roman" w:hAnsi="Times New Roman" w:cs="Times New Roman"/>
+          <w:b/>
+          <w:bCs/>
+          <w:sz w:val="24"/>
+          <w:szCs w:val="24"/>
+        </w:rPr>
+      </w:pPr>
+    </w:p>
     <w:p>
       <w:pPr>
         <w:spacing w:line="360" w:lineRule="auto"/>
@@ -815,349 +884,6 @@
         <w:t>ESTUDIANTE B:</w:t>
       </w:r>
     </w:p>
-    <w:tbl>
-      <w:tblPr>
-        <w:tblW w:w="9413" w:type="dxa"/>
-        <w:tblCellMar>
-          <w:left w:w="70" w:type="dxa"/>
-          <w:right w:w="70" w:type="dxa"/>
-        </w:tblCellMar>
-        <w:tblLook w:val="04A0" w:firstRow="1" w:lastRow="0" w:firstColumn="1" w:lastColumn="0" w:noHBand="0" w:noVBand="1"/>
-      </w:tblPr>
-      <w:tblGrid>
-        <w:gridCol w:w="2972"/>
-        <w:gridCol w:w="6441"/>
-      </w:tblGrid>
-      <w:tr>
-        <w:trPr>
-          <w:trHeight w:val="376"/>
-        </w:trPr>
-        <w:tc>
-          <w:tcPr>
-            <w:tcW w:w="9413" w:type="dxa"/>
-            <w:gridSpan w:val="2"/>
-            <w:tcBorders>
-              <w:top w:val="single" w:sz="4" w:space="0" w:color="auto"/>
-              <w:left w:val="single" w:sz="4" w:space="0" w:color="auto"/>
-              <w:bottom w:val="single" w:sz="4" w:space="0" w:color="auto"/>
-              <w:right w:val="single" w:sz="4" w:space="0" w:color="auto"/>
-            </w:tcBorders>
-            <w:shd w:val="clear" w:color="000000" w:fill="305496"/>
-            <w:noWrap/>
-            <w:vAlign w:val="bottom"/>
-            <w:hideMark/>
-          </w:tcPr>
-          <w:p>
-            <w:pPr>
-              <w:spacing w:after="0" w:line="240" w:lineRule="auto"/>
-              <w:rPr>
-                <w:rFonts w:ascii="Times New Roman" w:eastAsia="Times New Roman" w:hAnsi="Times New Roman" w:cs="Times New Roman"/>
-                <w:color w:val="FFFFFF"/>
-                <w:sz w:val="24"/>
-                <w:szCs w:val="24"/>
-                <w:lang w:eastAsia="es-CO"/>
-              </w:rPr>
-            </w:pPr>
-            <w:r>
-              <w:rPr>
-                <w:rFonts w:ascii="Times New Roman" w:eastAsia="Times New Roman" w:hAnsi="Times New Roman" w:cs="Times New Roman"/>
-                <w:color w:val="FFFFFF"/>
-                <w:sz w:val="24"/>
-                <w:szCs w:val="24"/>
-                <w:lang w:eastAsia="es-CO"/>
-              </w:rPr>
-              <w:t>1.</w:t>
-            </w:r>
-            <w:r>
-              <w:rPr>
-                <w:rFonts w:ascii="Times New Roman" w:eastAsia="Times New Roman" w:hAnsi="Times New Roman" w:cs="Times New Roman"/>
-                <w:color w:val="FFFFFF"/>
-                <w:sz w:val="24"/>
-                <w:szCs w:val="24"/>
-                <w:lang w:eastAsia="es-CO"/>
-              </w:rPr>
-              <w:t xml:space="preserve"> </w:t>
-            </w:r>
-          </w:p>
-        </w:tc>
-      </w:tr>
-      <w:tr>
-        <w:trPr>
-          <w:trHeight w:val="376"/>
-        </w:trPr>
-        <w:tc>
-          <w:tcPr>
-            <w:tcW w:w="2972" w:type="dxa"/>
-            <w:tcBorders>
-              <w:top w:val="nil"/>
-              <w:left w:val="single" w:sz="4" w:space="0" w:color="auto"/>
-              <w:bottom w:val="single" w:sz="4" w:space="0" w:color="auto"/>
-              <w:right w:val="single" w:sz="4" w:space="0" w:color="auto"/>
-            </w:tcBorders>
-            <w:shd w:val="clear" w:color="auto" w:fill="auto"/>
-            <w:noWrap/>
-            <w:vAlign w:val="bottom"/>
-            <w:hideMark/>
-          </w:tcPr>
-          <w:p>
-            <w:pPr>
-              <w:spacing w:after="0" w:line="240" w:lineRule="auto"/>
-              <w:rPr>
-                <w:rFonts w:ascii="Times New Roman" w:eastAsia="Times New Roman" w:hAnsi="Times New Roman" w:cs="Times New Roman"/>
-                <w:color w:val="000000"/>
-                <w:sz w:val="24"/>
-                <w:szCs w:val="24"/>
-                <w:lang w:eastAsia="es-CO"/>
-              </w:rPr>
-            </w:pPr>
-            <w:r>
-              <w:rPr>
-                <w:rFonts w:ascii="Times New Roman" w:eastAsia="Times New Roman" w:hAnsi="Times New Roman" w:cs="Times New Roman"/>
-                <w:color w:val="000000"/>
-                <w:sz w:val="24"/>
-                <w:szCs w:val="24"/>
-                <w:lang w:eastAsia="es-CO"/>
-              </w:rPr>
-              <w:t>Descripción:</w:t>
-            </w:r>
-          </w:p>
-        </w:tc>
-        <w:tc>
-          <w:tcPr>
-            <w:tcW w:w="6441" w:type="dxa"/>
-            <w:tcBorders>
-              <w:top w:val="nil"/>
-              <w:left w:val="nil"/>
-              <w:bottom w:val="single" w:sz="4" w:space="0" w:color="auto"/>
-              <w:right w:val="single" w:sz="4" w:space="0" w:color="auto"/>
-            </w:tcBorders>
-            <w:shd w:val="clear" w:color="auto" w:fill="auto"/>
-            <w:noWrap/>
-            <w:vAlign w:val="bottom"/>
-            <w:hideMark/>
-          </w:tcPr>
-          <w:p>
-            <w:pPr>
-              <w:spacing w:after="0" w:line="240" w:lineRule="auto"/>
-              <w:rPr>
-                <w:rFonts w:ascii="Times New Roman" w:eastAsia="Times New Roman" w:hAnsi="Times New Roman" w:cs="Times New Roman"/>
-                <w:color w:val="000000"/>
-                <w:sz w:val="24"/>
-                <w:szCs w:val="24"/>
-                <w:lang w:eastAsia="es-CO"/>
-              </w:rPr>
-            </w:pPr>
-          </w:p>
-        </w:tc>
-      </w:tr>
-      <w:tr>
-        <w:trPr>
-          <w:trHeight w:val="376"/>
-        </w:trPr>
-        <w:tc>
-          <w:tcPr>
-            <w:tcW w:w="2972" w:type="dxa"/>
-            <w:tcBorders>
-              <w:top w:val="nil"/>
-              <w:left w:val="single" w:sz="4" w:space="0" w:color="auto"/>
-              <w:bottom w:val="single" w:sz="4" w:space="0" w:color="auto"/>
-              <w:right w:val="single" w:sz="4" w:space="0" w:color="auto"/>
-            </w:tcBorders>
-            <w:shd w:val="clear" w:color="auto" w:fill="auto"/>
-            <w:noWrap/>
-            <w:vAlign w:val="bottom"/>
-            <w:hideMark/>
-          </w:tcPr>
-          <w:p>
-            <w:pPr>
-              <w:spacing w:after="0" w:line="240" w:lineRule="auto"/>
-              <w:rPr>
-                <w:rFonts w:ascii="Times New Roman" w:eastAsia="Times New Roman" w:hAnsi="Times New Roman" w:cs="Times New Roman"/>
-                <w:color w:val="000000"/>
-                <w:sz w:val="24"/>
-                <w:szCs w:val="24"/>
-                <w:lang w:eastAsia="es-CO"/>
-              </w:rPr>
-            </w:pPr>
-            <w:r>
-              <w:rPr>
-                <w:rFonts w:ascii="Times New Roman" w:eastAsia="Times New Roman" w:hAnsi="Times New Roman" w:cs="Times New Roman"/>
-                <w:color w:val="000000"/>
-                <w:sz w:val="24"/>
-                <w:szCs w:val="24"/>
-                <w:lang w:eastAsia="es-CO"/>
-              </w:rPr>
-              <w:t>Datos de Entrada:</w:t>
-            </w:r>
-          </w:p>
-        </w:tc>
-        <w:tc>
-          <w:tcPr>
-            <w:tcW w:w="6441" w:type="dxa"/>
-            <w:tcBorders>
-              <w:top w:val="nil"/>
-              <w:left w:val="nil"/>
-              <w:bottom w:val="single" w:sz="4" w:space="0" w:color="auto"/>
-              <w:right w:val="single" w:sz="4" w:space="0" w:color="auto"/>
-            </w:tcBorders>
-            <w:shd w:val="clear" w:color="auto" w:fill="auto"/>
-            <w:noWrap/>
-            <w:vAlign w:val="bottom"/>
-            <w:hideMark/>
-          </w:tcPr>
-          <w:p>
-            <w:pPr>
-              <w:spacing w:after="0" w:line="240" w:lineRule="auto"/>
-              <w:rPr>
-                <w:rFonts w:ascii="Times New Roman" w:eastAsia="Times New Roman" w:hAnsi="Times New Roman" w:cs="Times New Roman"/>
-                <w:color w:val="000000"/>
-                <w:sz w:val="24"/>
-                <w:szCs w:val="24"/>
-                <w:lang w:eastAsia="es-CO"/>
-              </w:rPr>
-            </w:pPr>
-          </w:p>
-        </w:tc>
-      </w:tr>
-      <w:tr>
-        <w:trPr>
-          <w:trHeight w:val="376"/>
-        </w:trPr>
-        <w:tc>
-          <w:tcPr>
-            <w:tcW w:w="2972" w:type="dxa"/>
-            <w:tcBorders>
-              <w:top w:val="nil"/>
-              <w:left w:val="single" w:sz="4" w:space="0" w:color="auto"/>
-              <w:bottom w:val="single" w:sz="4" w:space="0" w:color="auto"/>
-              <w:right w:val="single" w:sz="4" w:space="0" w:color="auto"/>
-            </w:tcBorders>
-            <w:shd w:val="clear" w:color="auto" w:fill="auto"/>
-            <w:noWrap/>
-            <w:vAlign w:val="bottom"/>
-            <w:hideMark/>
-          </w:tcPr>
-          <w:p>
-            <w:pPr>
-              <w:spacing w:after="0" w:line="240" w:lineRule="auto"/>
-              <w:rPr>
-                <w:rFonts w:ascii="Times New Roman" w:eastAsia="Times New Roman" w:hAnsi="Times New Roman" w:cs="Times New Roman"/>
-                <w:color w:val="000000"/>
-                <w:sz w:val="24"/>
-                <w:szCs w:val="24"/>
-                <w:lang w:eastAsia="es-CO"/>
-              </w:rPr>
-            </w:pPr>
-            <w:r>
-              <w:rPr>
-                <w:rFonts w:ascii="Times New Roman" w:eastAsia="Times New Roman" w:hAnsi="Times New Roman" w:cs="Times New Roman"/>
-                <w:color w:val="000000"/>
-                <w:sz w:val="24"/>
-                <w:szCs w:val="24"/>
-                <w:lang w:eastAsia="es-CO"/>
-              </w:rPr>
-              <w:t>Datos de Salida:</w:t>
-            </w:r>
-          </w:p>
-        </w:tc>
-        <w:tc>
-          <w:tcPr>
-            <w:tcW w:w="6441" w:type="dxa"/>
-            <w:tcBorders>
-              <w:top w:val="nil"/>
-              <w:left w:val="nil"/>
-              <w:bottom w:val="single" w:sz="4" w:space="0" w:color="auto"/>
-              <w:right w:val="single" w:sz="4" w:space="0" w:color="auto"/>
-            </w:tcBorders>
-            <w:shd w:val="clear" w:color="auto" w:fill="auto"/>
-            <w:noWrap/>
-            <w:vAlign w:val="bottom"/>
-            <w:hideMark/>
-          </w:tcPr>
-          <w:p>
-            <w:pPr>
-              <w:spacing w:after="0" w:line="240" w:lineRule="auto"/>
-              <w:rPr>
-                <w:rFonts w:ascii="Times New Roman" w:eastAsia="Times New Roman" w:hAnsi="Times New Roman" w:cs="Times New Roman"/>
-                <w:color w:val="000000"/>
-                <w:sz w:val="24"/>
-                <w:szCs w:val="24"/>
-                <w:lang w:eastAsia="es-CO"/>
-              </w:rPr>
-            </w:pPr>
-          </w:p>
-        </w:tc>
-      </w:tr>
-      <w:tr>
-        <w:trPr>
-          <w:trHeight w:val="376"/>
-        </w:trPr>
-        <w:tc>
-          <w:tcPr>
-            <w:tcW w:w="2972" w:type="dxa"/>
-            <w:tcBorders>
-              <w:top w:val="nil"/>
-              <w:left w:val="single" w:sz="4" w:space="0" w:color="auto"/>
-              <w:bottom w:val="single" w:sz="4" w:space="0" w:color="auto"/>
-              <w:right w:val="single" w:sz="4" w:space="0" w:color="auto"/>
-            </w:tcBorders>
-            <w:shd w:val="clear" w:color="auto" w:fill="auto"/>
-            <w:noWrap/>
-            <w:vAlign w:val="bottom"/>
-            <w:hideMark/>
-          </w:tcPr>
-          <w:p>
-            <w:pPr>
-              <w:spacing w:after="0" w:line="240" w:lineRule="auto"/>
-              <w:rPr>
-                <w:rFonts w:ascii="Times New Roman" w:eastAsia="Times New Roman" w:hAnsi="Times New Roman" w:cs="Times New Roman"/>
-                <w:color w:val="000000"/>
-                <w:sz w:val="24"/>
-                <w:szCs w:val="24"/>
-                <w:lang w:eastAsia="es-CO"/>
-              </w:rPr>
-            </w:pPr>
-            <w:r>
-              <w:rPr>
-                <w:rFonts w:ascii="Times New Roman" w:eastAsia="Times New Roman" w:hAnsi="Times New Roman" w:cs="Times New Roman"/>
-                <w:color w:val="000000"/>
-                <w:sz w:val="24"/>
-                <w:szCs w:val="24"/>
-                <w:lang w:eastAsia="es-CO"/>
-              </w:rPr>
-              <w:t>Estimación de complejidad:</w:t>
-            </w:r>
-          </w:p>
-        </w:tc>
-        <w:tc>
-          <w:tcPr>
-            <w:tcW w:w="6441" w:type="dxa"/>
-            <w:tcBorders>
-              <w:top w:val="nil"/>
-              <w:left w:val="nil"/>
-              <w:bottom w:val="single" w:sz="4" w:space="0" w:color="auto"/>
-              <w:right w:val="single" w:sz="4" w:space="0" w:color="auto"/>
-            </w:tcBorders>
-            <w:shd w:val="clear" w:color="auto" w:fill="auto"/>
-            <w:noWrap/>
-            <w:vAlign w:val="bottom"/>
-            <w:hideMark/>
-          </w:tcPr>
-          <w:p>
-            <w:pPr>
-              <w:spacing w:after="0" w:line="240" w:lineRule="auto"/>
-              <w:rPr>
-                <w:rFonts w:ascii="Times New Roman" w:eastAsia="Times New Roman" w:hAnsi="Times New Roman" w:cs="Times New Roman"/>
-                <w:color w:val="000000"/>
-                <w:sz w:val="24"/>
-                <w:szCs w:val="24"/>
-                <w:lang w:eastAsia="es-CO"/>
-              </w:rPr>
-            </w:pPr>
-          </w:p>
-        </w:tc>
-      </w:tr>
-    </w:tbl>
     <w:p>
       <w:pPr>
         <w:spacing w:line="360" w:lineRule="auto"/>
@@ -1169,26 +895,6 @@
           <w:szCs w:val="24"/>
         </w:rPr>
       </w:pPr>
-      <w:r>
-        <w:rPr>
-          <w:rFonts w:ascii="Times New Roman" w:hAnsi="Times New Roman" w:cs="Times New Roman"/>
-          <w:b/>
-          <w:bCs/>
-          <w:sz w:val="24"/>
-          <w:szCs w:val="24"/>
-        </w:rPr>
-        <w:tab/>
-      </w:r>
-      <w:r>
-        <w:rPr>
-          <w:rFonts w:ascii="Times New Roman" w:hAnsi="Times New Roman" w:cs="Times New Roman"/>
-          <w:b/>
-          <w:bCs/>
-          <w:sz w:val="24"/>
-          <w:szCs w:val="24"/>
-        </w:rPr>
-        <w:tab/>
-      </w:r>
       <w:r>
         <w:rPr>
           <w:rFonts w:ascii="Times New Roman" w:hAnsi="Times New Roman" w:cs="Times New Roman"/>
@@ -1244,6 +950,11 @@
           </w:tcPr>
           <w:p>
             <w:pPr>
+              <w:pStyle w:val="Prrafodelista"/>
+              <w:numPr>
+                <w:ilvl w:val="0"/>
+                <w:numId w:val="8"/>
+              </w:numPr>
               <w:spacing w:after="0" w:line="240" w:lineRule="auto"/>
               <w:rPr>
                 <w:rFonts w:ascii="Times New Roman" w:eastAsia="Times New Roman" w:hAnsi="Times New Roman" w:cs="Times New Roman"/>
@@ -1261,7 +972,7 @@
                 <w:szCs w:val="24"/>
                 <w:lang w:eastAsia="es-CO"/>
               </w:rPr>
-              <w:t>2</w:t>
+              <w:t xml:space="preserve">Obtener el camino de costo mínimo entre dos ubicaciones geográficas por </w:t>
             </w:r>
             <w:r>
               <w:rPr>
@@ -1271,17 +982,7 @@
                 <w:szCs w:val="24"/>
                 <w:lang w:eastAsia="es-CO"/>
               </w:rPr>
-              <w:t>.</w:t>
-            </w:r>
-            <w:r>
-              <w:rPr>
-                <w:rFonts w:ascii="Times New Roman" w:eastAsia="Times New Roman" w:hAnsi="Times New Roman" w:cs="Times New Roman"/>
-                <w:color w:val="FFFFFF"/>
-                <w:sz w:val="24"/>
-                <w:szCs w:val="24"/>
-                <w:lang w:eastAsia="es-CO"/>
-              </w:rPr>
-              <w:t xml:space="preserve"> </w:t>
+              <w:t>número de comparendos</w:t>
             </w:r>
           </w:p>
         </w:tc>
@@ -1342,16 +1043,15 @@
             <w:hideMark/>
           </w:tcPr>
           <w:p>
-            <w:pPr>
-              <w:spacing w:after="0" w:line="240" w:lineRule="auto"/>
-              <w:rPr>
-                <w:rFonts w:ascii="Times New Roman" w:eastAsia="Times New Roman" w:hAnsi="Times New Roman" w:cs="Times New Roman"/>
-                <w:color w:val="000000"/>
-                <w:sz w:val="24"/>
-                <w:szCs w:val="24"/>
-                <w:lang w:eastAsia="es-CO"/>
-              </w:rPr>
-            </w:pPr>
+            <w:r>
+              <w:t xml:space="preserve">Para encontrar el camino de costo mínimo se </w:t>
+            </w:r>
+            <w:r>
+              <w:t>toma el número de comparendos asociados a cada vértice</w:t>
+            </w:r>
+            <w:r>
+              <w:t>. Estas ubicaciones deben aproximarse a los vértices más cercanos en la malla vial.</w:t>
+            </w:r>
           </w:p>
         </w:tc>
       </w:tr>
@@ -1411,16 +1111,9 @@
             <w:hideMark/>
           </w:tcPr>
           <w:p>
-            <w:pPr>
-              <w:spacing w:after="0" w:line="240" w:lineRule="auto"/>
-              <w:rPr>
-                <w:rFonts w:ascii="Times New Roman" w:eastAsia="Times New Roman" w:hAnsi="Times New Roman" w:cs="Times New Roman"/>
-                <w:color w:val="000000"/>
-                <w:sz w:val="24"/>
-                <w:szCs w:val="24"/>
-                <w:lang w:eastAsia="es-CO"/>
-              </w:rPr>
-            </w:pPr>
+            <w:r>
+              <w:t>El punto de origen y destino son ingresados por el usuario como latitudes y longitudes (debe validarse que dichos puntos se encuentren dentro de los límites encontrados de la ciudad).</w:t>
+            </w:r>
           </w:p>
         </w:tc>
       </w:tr>
@@ -1480,16 +1173,38 @@
             <w:hideMark/>
           </w:tcPr>
           <w:p>
-            <w:pPr>
-              <w:spacing w:after="0" w:line="240" w:lineRule="auto"/>
-              <w:rPr>
-                <w:rFonts w:ascii="Times New Roman" w:eastAsia="Times New Roman" w:hAnsi="Times New Roman" w:cs="Times New Roman"/>
-                <w:color w:val="000000"/>
-                <w:sz w:val="24"/>
-                <w:szCs w:val="24"/>
-                <w:lang w:eastAsia="es-CO"/>
-              </w:rPr>
-            </w:pPr>
+            <w:r>
+              <w:t xml:space="preserve">Respuesta en consola: Muestre en la consola de texto el camino a seguir informando: el total de vértices, sus vértices (Id, latitud, longitud), el costo mínimo (menor distancia </w:t>
+            </w:r>
+            <w:proofErr w:type="spellStart"/>
+            <w:r>
+              <w:t>haversiana</w:t>
+            </w:r>
+            <w:proofErr w:type="spellEnd"/>
+            <w:r>
+              <w:t xml:space="preserve">) y la distancia estimada (sumatoria de distancias </w:t>
+            </w:r>
+            <w:proofErr w:type="spellStart"/>
+            <w:r>
+              <w:t>harvesianas</w:t>
+            </w:r>
+            <w:proofErr w:type="spellEnd"/>
+            <w:r>
+              <w:t xml:space="preserve"> en Km). </w:t>
+            </w:r>
+          </w:p>
+          <w:p>
+            <w:r>
+              <w:t xml:space="preserve">Visualización mapa: Muestre el camino resultante en Google </w:t>
+            </w:r>
+            <w:proofErr w:type="spellStart"/>
+            <w:r>
+              <w:t>Maps</w:t>
+            </w:r>
+            <w:proofErr w:type="spellEnd"/>
+            <w:r>
+              <w:t xml:space="preserve"> (incluyendo la ubicación de inicio y la ubicación de destino).</w:t>
+            </w:r>
           </w:p>
         </w:tc>
       </w:tr>
@@ -1549,6 +1264,199 @@
             <w:hideMark/>
           </w:tcPr>
           <w:p>
+            <w:r>
+              <w:t xml:space="preserve">La complejidad teniendo en cuenta que vamos a </w:t>
+            </w:r>
+            <w:proofErr w:type="gramStart"/>
+            <w:r>
+              <w:t>implementar  el</w:t>
+            </w:r>
+            <w:proofErr w:type="gramEnd"/>
+            <w:r>
+              <w:t xml:space="preserve"> Algoritmo de Dijkstra seria entonces, con un </w:t>
+            </w:r>
+            <w:proofErr w:type="spellStart"/>
+            <w:r>
+              <w:t>heap</w:t>
+            </w:r>
+            <w:proofErr w:type="spellEnd"/>
+            <w:r>
+              <w:t>, log V (siendo V los v</w:t>
+            </w:r>
+            <w:r>
+              <w:t>é</w:t>
+            </w:r>
+            <w:r>
+              <w:t>rtices).</w:t>
+            </w:r>
+          </w:p>
+        </w:tc>
+      </w:tr>
+    </w:tbl>
+    <w:p>
+      <w:pPr>
+        <w:spacing w:line="360" w:lineRule="auto"/>
+        <w:rPr>
+          <w:rFonts w:ascii="Times New Roman" w:hAnsi="Times New Roman" w:cs="Times New Roman"/>
+          <w:b/>
+          <w:bCs/>
+          <w:sz w:val="24"/>
+          <w:szCs w:val="24"/>
+        </w:rPr>
+      </w:pPr>
+    </w:p>
+    <w:p>
+      <w:pPr>
+        <w:spacing w:line="360" w:lineRule="auto"/>
+        <w:rPr>
+          <w:rFonts w:ascii="Times New Roman" w:hAnsi="Times New Roman" w:cs="Times New Roman"/>
+          <w:b/>
+          <w:bCs/>
+          <w:sz w:val="24"/>
+          <w:szCs w:val="24"/>
+        </w:rPr>
+      </w:pPr>
+    </w:p>
+    <w:p>
+      <w:pPr>
+        <w:spacing w:line="360" w:lineRule="auto"/>
+        <w:rPr>
+          <w:rFonts w:ascii="Times New Roman" w:hAnsi="Times New Roman" w:cs="Times New Roman"/>
+          <w:b/>
+          <w:bCs/>
+          <w:sz w:val="24"/>
+          <w:szCs w:val="24"/>
+        </w:rPr>
+      </w:pPr>
+    </w:p>
+    <w:p>
+      <w:pPr>
+        <w:spacing w:line="360" w:lineRule="auto"/>
+        <w:rPr>
+          <w:rFonts w:ascii="Times New Roman" w:hAnsi="Times New Roman" w:cs="Times New Roman"/>
+          <w:b/>
+          <w:bCs/>
+          <w:sz w:val="24"/>
+          <w:szCs w:val="24"/>
+        </w:rPr>
+      </w:pPr>
+    </w:p>
+    <w:p>
+      <w:pPr>
+        <w:spacing w:line="360" w:lineRule="auto"/>
+        <w:rPr>
+          <w:rFonts w:ascii="Times New Roman" w:hAnsi="Times New Roman" w:cs="Times New Roman"/>
+          <w:b/>
+          <w:bCs/>
+          <w:sz w:val="24"/>
+          <w:szCs w:val="24"/>
+        </w:rPr>
+      </w:pPr>
+    </w:p>
+    <w:tbl>
+      <w:tblPr>
+        <w:tblW w:w="9413" w:type="dxa"/>
+        <w:tblCellMar>
+          <w:left w:w="70" w:type="dxa"/>
+          <w:right w:w="70" w:type="dxa"/>
+        </w:tblCellMar>
+        <w:tblLook w:val="04A0" w:firstRow="1" w:lastRow="0" w:firstColumn="1" w:lastColumn="0" w:noHBand="0" w:noVBand="1"/>
+      </w:tblPr>
+      <w:tblGrid>
+        <w:gridCol w:w="2972"/>
+        <w:gridCol w:w="6441"/>
+      </w:tblGrid>
+      <w:tr>
+        <w:trPr>
+          <w:trHeight w:val="376"/>
+        </w:trPr>
+        <w:tc>
+          <w:tcPr>
+            <w:tcW w:w="9413" w:type="dxa"/>
+            <w:gridSpan w:val="2"/>
+            <w:tcBorders>
+              <w:top w:val="single" w:sz="4" w:space="0" w:color="auto"/>
+              <w:left w:val="single" w:sz="4" w:space="0" w:color="auto"/>
+              <w:bottom w:val="single" w:sz="4" w:space="0" w:color="auto"/>
+              <w:right w:val="single" w:sz="4" w:space="0" w:color="auto"/>
+            </w:tcBorders>
+            <w:shd w:val="clear" w:color="000000" w:fill="305496"/>
+            <w:noWrap/>
+            <w:vAlign w:val="bottom"/>
+            <w:hideMark/>
+          </w:tcPr>
+          <w:p>
+            <w:pPr>
+              <w:pStyle w:val="Prrafodelista"/>
+              <w:numPr>
+                <w:ilvl w:val="0"/>
+                <w:numId w:val="8"/>
+              </w:numPr>
+              <w:spacing w:after="0" w:line="240" w:lineRule="auto"/>
+              <w:rPr>
+                <w:rFonts w:ascii="Times New Roman" w:eastAsia="Times New Roman" w:hAnsi="Times New Roman" w:cs="Times New Roman"/>
+                <w:color w:val="FFFFFF"/>
+                <w:sz w:val="24"/>
+                <w:szCs w:val="24"/>
+                <w:lang w:eastAsia="es-CO"/>
+              </w:rPr>
+            </w:pPr>
+            <w:r>
+              <w:rPr>
+                <w:rFonts w:ascii="Times New Roman" w:eastAsia="Times New Roman" w:hAnsi="Times New Roman" w:cs="Times New Roman"/>
+                <w:color w:val="FFFFFF"/>
+                <w:sz w:val="24"/>
+                <w:szCs w:val="24"/>
+                <w:lang w:eastAsia="es-CO"/>
+              </w:rPr>
+              <w:lastRenderedPageBreak/>
+              <w:t>Determinar la red de comunicaciones que soporte la instalación de cámaras de video</w:t>
+            </w:r>
+          </w:p>
+          <w:p>
+            <w:pPr>
+              <w:pStyle w:val="Prrafodelista"/>
+              <w:spacing w:after="0" w:line="240" w:lineRule="auto"/>
+              <w:rPr>
+                <w:rFonts w:ascii="Times New Roman" w:eastAsia="Times New Roman" w:hAnsi="Times New Roman" w:cs="Times New Roman"/>
+                <w:color w:val="FFFFFF"/>
+                <w:sz w:val="24"/>
+                <w:szCs w:val="24"/>
+                <w:lang w:eastAsia="es-CO"/>
+              </w:rPr>
+            </w:pPr>
+            <w:r>
+              <w:rPr>
+                <w:rFonts w:ascii="Times New Roman" w:eastAsia="Times New Roman" w:hAnsi="Times New Roman" w:cs="Times New Roman"/>
+                <w:color w:val="FFFFFF"/>
+                <w:sz w:val="24"/>
+                <w:szCs w:val="24"/>
+                <w:lang w:eastAsia="es-CO"/>
+              </w:rPr>
+              <w:t>en los M puntos donde se presenta el mayor número de comparendos en la ciudad.</w:t>
+            </w:r>
+          </w:p>
+        </w:tc>
+      </w:tr>
+      <w:tr>
+        <w:trPr>
+          <w:trHeight w:val="376"/>
+        </w:trPr>
+        <w:tc>
+          <w:tcPr>
+            <w:tcW w:w="2972" w:type="dxa"/>
+            <w:tcBorders>
+              <w:top w:val="nil"/>
+              <w:left w:val="single" w:sz="4" w:space="0" w:color="auto"/>
+              <w:bottom w:val="single" w:sz="4" w:space="0" w:color="auto"/>
+              <w:right w:val="single" w:sz="4" w:space="0" w:color="auto"/>
+            </w:tcBorders>
+            <w:shd w:val="clear" w:color="auto" w:fill="auto"/>
+            <w:noWrap/>
+            <w:vAlign w:val="bottom"/>
+            <w:hideMark/>
+          </w:tcPr>
+          <w:p>
             <w:pPr>
               <w:spacing w:after="0" w:line="240" w:lineRule="auto"/>
               <w:rPr>
@@ -1559,6 +1467,243 @@
                 <w:lang w:eastAsia="es-CO"/>
               </w:rPr>
             </w:pPr>
+            <w:r>
+              <w:rPr>
+                <w:rFonts w:ascii="Times New Roman" w:eastAsia="Times New Roman" w:hAnsi="Times New Roman" w:cs="Times New Roman"/>
+                <w:color w:val="000000"/>
+                <w:sz w:val="24"/>
+                <w:szCs w:val="24"/>
+                <w:lang w:eastAsia="es-CO"/>
+              </w:rPr>
+              <w:t>Descripción:</w:t>
+            </w:r>
+          </w:p>
+        </w:tc>
+        <w:tc>
+          <w:tcPr>
+            <w:tcW w:w="6441" w:type="dxa"/>
+            <w:tcBorders>
+              <w:top w:val="nil"/>
+              <w:left w:val="nil"/>
+              <w:bottom w:val="single" w:sz="4" w:space="0" w:color="auto"/>
+              <w:right w:val="single" w:sz="4" w:space="0" w:color="auto"/>
+            </w:tcBorders>
+            <w:shd w:val="clear" w:color="auto" w:fill="auto"/>
+            <w:noWrap/>
+            <w:vAlign w:val="bottom"/>
+            <w:hideMark/>
+          </w:tcPr>
+          <w:p>
+            <w:r>
+              <w:t>El distrito quiere instalar una red de comunicaciones que le permita la instalación de cámaras de video en M sitios; sin embargo, se requiere que esta red tenga el menor costo de instalación posible. El costo de instalación de la red es de U$10000 por cada kilómetro extendido. Con la finalidad de que la red sea eficiente se seleccionaron como puntos de supervisión los M vértices donde se presentan el mayor número de comparendos en la ciudad.</w:t>
+            </w:r>
+          </w:p>
+        </w:tc>
+      </w:tr>
+      <w:tr>
+        <w:trPr>
+          <w:trHeight w:val="376"/>
+        </w:trPr>
+        <w:tc>
+          <w:tcPr>
+            <w:tcW w:w="2972" w:type="dxa"/>
+            <w:tcBorders>
+              <w:top w:val="nil"/>
+              <w:left w:val="single" w:sz="4" w:space="0" w:color="auto"/>
+              <w:bottom w:val="single" w:sz="4" w:space="0" w:color="auto"/>
+              <w:right w:val="single" w:sz="4" w:space="0" w:color="auto"/>
+            </w:tcBorders>
+            <w:shd w:val="clear" w:color="auto" w:fill="auto"/>
+            <w:noWrap/>
+            <w:vAlign w:val="bottom"/>
+            <w:hideMark/>
+          </w:tcPr>
+          <w:p>
+            <w:pPr>
+              <w:spacing w:after="0" w:line="240" w:lineRule="auto"/>
+              <w:rPr>
+                <w:rFonts w:ascii="Times New Roman" w:eastAsia="Times New Roman" w:hAnsi="Times New Roman" w:cs="Times New Roman"/>
+                <w:color w:val="000000"/>
+                <w:sz w:val="24"/>
+                <w:szCs w:val="24"/>
+                <w:lang w:eastAsia="es-CO"/>
+              </w:rPr>
+            </w:pPr>
+            <w:r>
+              <w:rPr>
+                <w:rFonts w:ascii="Times New Roman" w:eastAsia="Times New Roman" w:hAnsi="Times New Roman" w:cs="Times New Roman"/>
+                <w:color w:val="000000"/>
+                <w:sz w:val="24"/>
+                <w:szCs w:val="24"/>
+                <w:lang w:eastAsia="es-CO"/>
+              </w:rPr>
+              <w:t>Datos de Entrada:</w:t>
+            </w:r>
+          </w:p>
+        </w:tc>
+        <w:tc>
+          <w:tcPr>
+            <w:tcW w:w="6441" w:type="dxa"/>
+            <w:tcBorders>
+              <w:top w:val="nil"/>
+              <w:left w:val="nil"/>
+              <w:bottom w:val="single" w:sz="4" w:space="0" w:color="auto"/>
+              <w:right w:val="single" w:sz="4" w:space="0" w:color="auto"/>
+            </w:tcBorders>
+            <w:shd w:val="clear" w:color="auto" w:fill="auto"/>
+            <w:noWrap/>
+            <w:vAlign w:val="bottom"/>
+            <w:hideMark/>
+          </w:tcPr>
+          <w:p>
+            <w:r>
+              <w:t>Se debe ingresar el número M de comparendos que se requieren.</w:t>
+            </w:r>
+          </w:p>
+        </w:tc>
+      </w:tr>
+      <w:tr>
+        <w:trPr>
+          <w:trHeight w:val="376"/>
+        </w:trPr>
+        <w:tc>
+          <w:tcPr>
+            <w:tcW w:w="2972" w:type="dxa"/>
+            <w:tcBorders>
+              <w:top w:val="nil"/>
+              <w:left w:val="single" w:sz="4" w:space="0" w:color="auto"/>
+              <w:bottom w:val="single" w:sz="4" w:space="0" w:color="auto"/>
+              <w:right w:val="single" w:sz="4" w:space="0" w:color="auto"/>
+            </w:tcBorders>
+            <w:shd w:val="clear" w:color="auto" w:fill="auto"/>
+            <w:noWrap/>
+            <w:vAlign w:val="bottom"/>
+            <w:hideMark/>
+          </w:tcPr>
+          <w:p>
+            <w:pPr>
+              <w:spacing w:after="0" w:line="240" w:lineRule="auto"/>
+              <w:rPr>
+                <w:rFonts w:ascii="Times New Roman" w:eastAsia="Times New Roman" w:hAnsi="Times New Roman" w:cs="Times New Roman"/>
+                <w:color w:val="000000"/>
+                <w:sz w:val="24"/>
+                <w:szCs w:val="24"/>
+                <w:lang w:eastAsia="es-CO"/>
+              </w:rPr>
+            </w:pPr>
+            <w:r>
+              <w:rPr>
+                <w:rFonts w:ascii="Times New Roman" w:eastAsia="Times New Roman" w:hAnsi="Times New Roman" w:cs="Times New Roman"/>
+                <w:color w:val="000000"/>
+                <w:sz w:val="24"/>
+                <w:szCs w:val="24"/>
+                <w:lang w:eastAsia="es-CO"/>
+              </w:rPr>
+              <w:t>Datos de Salida:</w:t>
+            </w:r>
+          </w:p>
+        </w:tc>
+        <w:tc>
+          <w:tcPr>
+            <w:tcW w:w="6441" w:type="dxa"/>
+            <w:tcBorders>
+              <w:top w:val="nil"/>
+              <w:left w:val="nil"/>
+              <w:bottom w:val="single" w:sz="4" w:space="0" w:color="auto"/>
+              <w:right w:val="single" w:sz="4" w:space="0" w:color="auto"/>
+            </w:tcBorders>
+            <w:shd w:val="clear" w:color="auto" w:fill="auto"/>
+            <w:noWrap/>
+            <w:vAlign w:val="bottom"/>
+            <w:hideMark/>
+          </w:tcPr>
+          <w:p>
+            <w:r>
+              <w:t xml:space="preserve">Respuesta en consola: Muestre en la consola de texto el tiempo que toma el algoritmo en encontrar la solución, y la siguiente información de la red propuesta: los vértices (identificadores) y los arcos incluidos, y el costo (monetario) total. </w:t>
+            </w:r>
+          </w:p>
+          <w:p>
+            <w:r>
+              <w:t xml:space="preserve">Visualización mapa: Muestre en un mapa en Google </w:t>
+            </w:r>
+            <w:proofErr w:type="spellStart"/>
+            <w:r>
+              <w:t>Maps</w:t>
+            </w:r>
+            <w:proofErr w:type="spellEnd"/>
+            <w:r>
+              <w:t xml:space="preserve"> la red de comunicaciones propuesta. Resalte las M ubicaciones de las cámaras y los arcos de la red que las unen.</w:t>
+            </w:r>
+          </w:p>
+        </w:tc>
+      </w:tr>
+      <w:tr>
+        <w:trPr>
+          <w:trHeight w:val="376"/>
+        </w:trPr>
+        <w:tc>
+          <w:tcPr>
+            <w:tcW w:w="2972" w:type="dxa"/>
+            <w:tcBorders>
+              <w:top w:val="nil"/>
+              <w:left w:val="single" w:sz="4" w:space="0" w:color="auto"/>
+              <w:bottom w:val="single" w:sz="4" w:space="0" w:color="auto"/>
+              <w:right w:val="single" w:sz="4" w:space="0" w:color="auto"/>
+            </w:tcBorders>
+            <w:shd w:val="clear" w:color="auto" w:fill="auto"/>
+            <w:noWrap/>
+            <w:vAlign w:val="bottom"/>
+            <w:hideMark/>
+          </w:tcPr>
+          <w:p>
+            <w:pPr>
+              <w:spacing w:after="0" w:line="240" w:lineRule="auto"/>
+              <w:rPr>
+                <w:rFonts w:ascii="Times New Roman" w:eastAsia="Times New Roman" w:hAnsi="Times New Roman" w:cs="Times New Roman"/>
+                <w:color w:val="000000"/>
+                <w:sz w:val="24"/>
+                <w:szCs w:val="24"/>
+                <w:lang w:eastAsia="es-CO"/>
+              </w:rPr>
+            </w:pPr>
+            <w:r>
+              <w:rPr>
+                <w:rFonts w:ascii="Times New Roman" w:eastAsia="Times New Roman" w:hAnsi="Times New Roman" w:cs="Times New Roman"/>
+                <w:color w:val="000000"/>
+                <w:sz w:val="24"/>
+                <w:szCs w:val="24"/>
+                <w:lang w:eastAsia="es-CO"/>
+              </w:rPr>
+              <w:t>Estimación de complejidad:</w:t>
+            </w:r>
+          </w:p>
+        </w:tc>
+        <w:tc>
+          <w:tcPr>
+            <w:tcW w:w="6441" w:type="dxa"/>
+            <w:tcBorders>
+              <w:top w:val="nil"/>
+              <w:left w:val="nil"/>
+              <w:bottom w:val="single" w:sz="4" w:space="0" w:color="auto"/>
+              <w:right w:val="single" w:sz="4" w:space="0" w:color="auto"/>
+            </w:tcBorders>
+            <w:shd w:val="clear" w:color="auto" w:fill="auto"/>
+            <w:noWrap/>
+            <w:vAlign w:val="bottom"/>
+            <w:hideMark/>
+          </w:tcPr>
+          <w:p>
+            <w:r>
+              <w:t xml:space="preserve">Dado que se va a realizar un Árbol de Expansión Mínima, con el algoritmo de </w:t>
+            </w:r>
+            <w:proofErr w:type="spellStart"/>
+            <w:r>
+              <w:t>Lazy</w:t>
+            </w:r>
+            <w:proofErr w:type="spellEnd"/>
+            <w:r>
+              <w:t xml:space="preserve"> Prim, con E*Log(E) siendo E los arcos.</w:t>
+            </w:r>
           </w:p>
         </w:tc>
       </w:tr>
@@ -1875,16 +2020,21 @@
           </w:tcPr>
           <w:p>
             <w:r>
-              <w:t xml:space="preserve">Respuesta en consola: Muestre en la consola de texto el tiempo que toma el algoritmo en encontrar la solución (en milisegundos) y los caminos resultantes para cada uno de los M comparendos: su </w:t>
-            </w:r>
+              <w:t xml:space="preserve">Respuesta en consola: Muestre en la consola de texto el tiempo que toma el algoritmo en encontrar la solución (en milisegundos) y los caminos resultantes para cada uno de los M comparendos: su secuencia de vértices y arcos, así como su costo total (sumatoria de distancia de los arcos en kilómetros). </w:t>
+            </w:r>
+          </w:p>
+          <w:p>
             <w:r>
               <w:lastRenderedPageBreak/>
-              <w:t xml:space="preserve">secuencia de vértices y arcos, así como su costo total (sumatoria de distancia de los arcos en kilómetros). </w:t>
-            </w:r>
-          </w:p>
-          <w:p>
-            <w:r>
-              <w:t xml:space="preserve">Visualización mapa: Muestre los caminos resultantes en Google Maps diferenciando la ubicación del comparendo (origen) y la ubicación de las estaciones de policía (destinos). Asigne un color diferente para graficar las rutas más eficientes de cada uno de los M comparendos. </w:t>
+              <w:t xml:space="preserve">Visualización mapa: Muestre los caminos resultantes en Google </w:t>
+            </w:r>
+            <w:proofErr w:type="spellStart"/>
+            <w:r>
+              <w:t>Maps</w:t>
+            </w:r>
+            <w:proofErr w:type="spellEnd"/>
+            <w:r>
+              <w:t xml:space="preserve"> diferenciando la ubicación del comparendo (origen) y la ubicación de las estaciones de policía (destinos). Asigne un color diferente para graficar las rutas más eficientes de cada uno de los M comparendos. </w:t>
             </w:r>
           </w:p>
         </w:tc>
@@ -1946,31 +2096,25 @@
           </w:tcPr>
           <w:p>
             <w:r>
-              <w:t xml:space="preserve">Teniendo en cuenta que sería realizar el algoritmo </w:t>
-            </w:r>
-            <w:r>
-              <w:t xml:space="preserve">de Dijkstra </w:t>
-            </w:r>
-            <w:r>
-              <w:t>sería</w:t>
-            </w:r>
-            <w:r>
-              <w:t xml:space="preserve"> entonces, con un heap, log V (siendo V los </w:t>
+              <w:t xml:space="preserve">Teniendo en cuenta que sería realizar el algoritmo de Dijkstra sería entonces, con un </w:t>
+            </w:r>
+            <w:proofErr w:type="spellStart"/>
+            <w:r>
+              <w:t>heap</w:t>
+            </w:r>
+            <w:proofErr w:type="spellEnd"/>
+            <w:r>
+              <w:t xml:space="preserve">, log V (siendo V los </w:t>
             </w:r>
             <w:r>
               <w:t>vértices</w:t>
             </w:r>
             <w:r>
-              <w:t>).</w:t>
-            </w:r>
-            <w:r>
-              <w:t xml:space="preserve"> Multiplicado por la cantidad de estaciones. Sin </w:t>
+              <w:t xml:space="preserve">). Multiplicado por la cantidad de estaciones. Sin </w:t>
             </w:r>
             <w:r>
               <w:t>embargo,</w:t>
             </w:r>
-            <w:bookmarkStart w:id="0" w:name="_GoBack"/>
-            <w:bookmarkEnd w:id="0"/>
             <w:r>
               <w:t xml:space="preserve"> si usamos el mismo principio de segmentar el mapa y ver solo las estaciones del segmento, se puede mejorar aún más la eficiencia. </w:t>
             </w:r>
@@ -1978,6 +2122,18 @@
         </w:tc>
       </w:tr>
     </w:tbl>
+    <w:p>
+      <w:pPr>
+        <w:spacing w:line="360" w:lineRule="auto"/>
+        <w:rPr>
+          <w:rFonts w:ascii="Times New Roman" w:hAnsi="Times New Roman" w:cs="Times New Roman"/>
+          <w:b/>
+          <w:bCs/>
+          <w:sz w:val="24"/>
+          <w:szCs w:val="24"/>
+        </w:rPr>
+      </w:pPr>
+    </w:p>
     <w:p>
       <w:pPr>
         <w:spacing w:line="360" w:lineRule="auto"/>
@@ -2025,6 +2181,7 @@
           <w:p>
             <w:pPr>
               <w:spacing w:after="0" w:line="240" w:lineRule="auto"/>
+              <w:ind w:left="720"/>
               <w:rPr>
                 <w:rFonts w:ascii="Times New Roman" w:eastAsia="Times New Roman" w:hAnsi="Times New Roman" w:cs="Times New Roman"/>
                 <w:color w:val="FFFFFF"/>
@@ -2041,7 +2198,7 @@
                 <w:szCs w:val="24"/>
                 <w:lang w:eastAsia="es-CO"/>
               </w:rPr>
-              <w:t xml:space="preserve">2. </w:t>
+              <w:t>2.</w:t>
             </w:r>
             <w:r>
               <w:rPr>
@@ -2051,8 +2208,20 @@
                 <w:szCs w:val="24"/>
                 <w:lang w:eastAsia="es-CO"/>
               </w:rPr>
-              <w:t>El costo de los tiempos de espera hoy en día (cola)</w:t>
-            </w:r>
+              <w:t xml:space="preserve">  Identificar zonas de impacto de la policía</w:t>
+            </w:r>
+          </w:p>
+          <w:p>
+            <w:pPr>
+              <w:spacing w:after="0" w:line="240" w:lineRule="auto"/>
+              <w:rPr>
+                <w:rFonts w:ascii="Times New Roman" w:eastAsia="Times New Roman" w:hAnsi="Times New Roman" w:cs="Times New Roman"/>
+                <w:color w:val="FFFFFF"/>
+                <w:sz w:val="24"/>
+                <w:szCs w:val="24"/>
+                <w:lang w:eastAsia="es-CO"/>
+              </w:rPr>
+            </w:pPr>
           </w:p>
         </w:tc>
       </w:tr>
@@ -2111,7 +2280,11 @@
             <w:vAlign w:val="bottom"/>
             <w:hideMark/>
           </w:tcPr>
-          <w:p/>
+          <w:p>
+            <w:r>
+              <w:t>Para poder identificar las zonas de impacto de cada una de las estaciones de policía, se debe asignar la estación de policía que puede atender cada comparendo en el menor tiempo posible; es decir, la estación que tenga la ruta más corta (mínima distancia de desplazamiento usando la malla vial) al lugar del comparendo. Tomando como base los caminos identificados anteriormente (entre cada comparendo y la estación de policía que lo atiende) cree un Grafo tomando únicamente los vértices y arcos involucrados en dichos caminos. Defina un esquema JSON para persistir su grafo.</w:t>
+            </w:r>
+          </w:p>
         </w:tc>
       </w:tr>
       <w:tr>
@@ -2224,20 +2397,68 @@
             </w:tcBorders>
             <w:shd w:val="clear" w:color="auto" w:fill="auto"/>
             <w:noWrap/>
-            <w:vAlign w:val="bottom"/>
-            <w:hideMark/>
-          </w:tcPr>
-          <w:p>
-            <w:pPr>
-              <w:spacing w:after="0" w:line="240" w:lineRule="auto"/>
-              <w:rPr>
-                <w:rFonts w:ascii="Times New Roman" w:eastAsia="Times New Roman" w:hAnsi="Times New Roman" w:cs="Times New Roman"/>
-                <w:color w:val="000000"/>
-                <w:sz w:val="24"/>
-                <w:szCs w:val="24"/>
-                <w:lang w:eastAsia="es-CO"/>
-              </w:rPr>
-            </w:pPr>
+            <w:hideMark/>
+          </w:tcPr>
+          <w:p>
+            <w:r>
+              <w:t xml:space="preserve">Respuesta en consola: Muestre en la consola de texto: El tiempo que toma el algoritmo en encontrar la solución (en milisegundos), </w:t>
+            </w:r>
+            <w:r>
+              <w:t>e</w:t>
+            </w:r>
+            <w:r>
+              <w:t xml:space="preserve">l número de vértices y arcos que tiene el grafo no </w:t>
+            </w:r>
+            <w:proofErr w:type="gramStart"/>
+            <w:r>
+              <w:t>dirigido,</w:t>
+            </w:r>
+            <w:proofErr w:type="gramEnd"/>
+            <w:r>
+              <w:t xml:space="preserve"> recuerde que cada arco es bidireccional, </w:t>
+            </w:r>
+            <w:r>
+              <w:t>l</w:t>
+            </w:r>
+            <w:r>
+              <w:t xml:space="preserve">a cantidad de comparendos que atiende cada una de las estaciones de policía, </w:t>
+            </w:r>
+            <w:r>
+              <w:t>p</w:t>
+            </w:r>
+            <w:r>
+              <w:t xml:space="preserve">ara cada componente conexa imprima: el color, el </w:t>
+            </w:r>
+            <w:proofErr w:type="spellStart"/>
+            <w:r>
+              <w:t>ObjectId</w:t>
+            </w:r>
+            <w:proofErr w:type="spellEnd"/>
+            <w:r>
+              <w:t xml:space="preserve"> de las estaciones de policía dentro del componente, y el número de vértices incluidos.</w:t>
+            </w:r>
+          </w:p>
+          <w:p>
+            <w:r>
+              <w:t xml:space="preserve"> Visualización mapa: A partir del grafo construido pinte sobre el mapa de la red vial de Bogotá utilizando Google </w:t>
+            </w:r>
+            <w:proofErr w:type="spellStart"/>
+            <w:r>
+              <w:t>Maps</w:t>
+            </w:r>
+            <w:proofErr w:type="spellEnd"/>
+            <w:r>
+              <w:t>: Un c</w:t>
+            </w:r>
+            <w:r>
+              <w:t>í</w:t>
+            </w:r>
+            <w:r>
+              <w:t>rculo en la posición de cada estación de policía. El área del circulo es proporcional al porcentaje de comparendos atendidos por dicha estación. El color del circulo es el mismo que el del componente conexo a la que pertenece.  Genere arcos del color del componente conexo al cual pertenece el vértice del grafo donde se producen los M primeros comparendos de cada estación.</w:t>
+            </w:r>
+            <w:r>
+              <w:t xml:space="preserve"> </w:t>
+            </w:r>
           </w:p>
         </w:tc>
       </w:tr>
@@ -2278,6 +2499,7 @@
                 <w:szCs w:val="24"/>
                 <w:lang w:eastAsia="es-CO"/>
               </w:rPr>
+              <w:lastRenderedPageBreak/>
               <w:t>Estimación de complejidad:</w:t>
             </w:r>
           </w:p>
@@ -2293,25 +2515,32 @@
             </w:tcBorders>
             <w:shd w:val="clear" w:color="auto" w:fill="auto"/>
             <w:noWrap/>
-            <w:vAlign w:val="bottom"/>
-            <w:hideMark/>
-          </w:tcPr>
-          <w:p/>
+            <w:hideMark/>
+          </w:tcPr>
+          <w:p>
+            <w:r>
+              <w:t xml:space="preserve">Teniendo en cuenta que </w:t>
+            </w:r>
+            <w:r>
+              <w:t xml:space="preserve">se debe encontrar el camino más corto, a cada una de las estaciones de policía, se estima una complejidad de Log E, donde E es </w:t>
+            </w:r>
+            <w:proofErr w:type="spellStart"/>
+            <w:r>
+              <w:t>le</w:t>
+            </w:r>
+            <w:proofErr w:type="spellEnd"/>
+            <w:r>
+              <w:t xml:space="preserve"> número de estaciones. Adicionalmente, se debe tener en cuenta que se tiene que hacer para todos los comparendos. </w:t>
+            </w:r>
+            <w:bookmarkStart w:id="0" w:name="_GoBack"/>
+            <w:bookmarkEnd w:id="0"/>
+            <w:r>
+              <w:t xml:space="preserve"> </w:t>
+            </w:r>
+          </w:p>
         </w:tc>
       </w:tr>
     </w:tbl>
-    <w:p>
-      <w:pPr>
-        <w:spacing w:line="360" w:lineRule="auto"/>
-        <w:rPr>
-          <w:rFonts w:ascii="Times New Roman" w:hAnsi="Times New Roman" w:cs="Times New Roman"/>
-          <w:b/>
-          <w:bCs/>
-          <w:sz w:val="24"/>
-          <w:szCs w:val="24"/>
-        </w:rPr>
-      </w:pPr>
-    </w:p>
     <w:p>
       <w:pPr>
         <w:spacing w:line="360" w:lineRule="auto"/>
@@ -2549,6 +2778,95 @@
     </w:lvl>
   </w:abstractNum>
   <w:abstractNum w:abstractNumId="1" w15:restartNumberingAfterBreak="0">
+    <w:nsid w:val="139F7362"/>
+    <w:multiLevelType w:val="hybridMultilevel"/>
+    <w:tmpl w:val="D158B96E"/>
+    <w:lvl w:ilvl="0" w:tplc="240A000F">
+      <w:start w:val="1"/>
+      <w:numFmt w:val="decimal"/>
+      <w:lvlText w:val="%1."/>
+      <w:lvlJc w:val="left"/>
+      <w:pPr>
+        <w:ind w:left="720" w:hanging="360"/>
+      </w:pPr>
+      <w:rPr>
+        <w:rFonts w:hint="default"/>
+      </w:rPr>
+    </w:lvl>
+    <w:lvl w:ilvl="1" w:tplc="240A0019" w:tentative="1">
+      <w:start w:val="1"/>
+      <w:numFmt w:val="lowerLetter"/>
+      <w:lvlText w:val="%2."/>
+      <w:lvlJc w:val="left"/>
+      <w:pPr>
+        <w:ind w:left="1440" w:hanging="360"/>
+      </w:pPr>
+    </w:lvl>
+    <w:lvl w:ilvl="2" w:tplc="240A001B" w:tentative="1">
+      <w:start w:val="1"/>
+      <w:numFmt w:val="lowerRoman"/>
+      <w:lvlText w:val="%3."/>
+      <w:lvlJc w:val="right"/>
+      <w:pPr>
+        <w:ind w:left="2160" w:hanging="180"/>
+      </w:pPr>
+    </w:lvl>
+    <w:lvl w:ilvl="3" w:tplc="240A000F" w:tentative="1">
+      <w:start w:val="1"/>
+      <w:numFmt w:val="decimal"/>
+      <w:lvlText w:val="%4."/>
+      <w:lvlJc w:val="left"/>
+      <w:pPr>
+        <w:ind w:left="2880" w:hanging="360"/>
+      </w:pPr>
+    </w:lvl>
+    <w:lvl w:ilvl="4" w:tplc="240A0019" w:tentative="1">
+      <w:start w:val="1"/>
+      <w:numFmt w:val="lowerLetter"/>
+      <w:lvlText w:val="%5."/>
+      <w:lvlJc w:val="left"/>
+      <w:pPr>
+        <w:ind w:left="3600" w:hanging="360"/>
+      </w:pPr>
+    </w:lvl>
+    <w:lvl w:ilvl="5" w:tplc="240A001B" w:tentative="1">
+      <w:start w:val="1"/>
+      <w:numFmt w:val="lowerRoman"/>
+      <w:lvlText w:val="%6."/>
+      <w:lvlJc w:val="right"/>
+      <w:pPr>
+        <w:ind w:left="4320" w:hanging="180"/>
+      </w:pPr>
+    </w:lvl>
+    <w:lvl w:ilvl="6" w:tplc="240A000F" w:tentative="1">
+      <w:start w:val="1"/>
+      <w:numFmt w:val="decimal"/>
+      <w:lvlText w:val="%7."/>
+      <w:lvlJc w:val="left"/>
+      <w:pPr>
+        <w:ind w:left="5040" w:hanging="360"/>
+      </w:pPr>
+    </w:lvl>
+    <w:lvl w:ilvl="7" w:tplc="240A0019" w:tentative="1">
+      <w:start w:val="1"/>
+      <w:numFmt w:val="lowerLetter"/>
+      <w:lvlText w:val="%8."/>
+      <w:lvlJc w:val="left"/>
+      <w:pPr>
+        <w:ind w:left="5760" w:hanging="360"/>
+      </w:pPr>
+    </w:lvl>
+    <w:lvl w:ilvl="8" w:tplc="240A001B" w:tentative="1">
+      <w:start w:val="1"/>
+      <w:numFmt w:val="lowerRoman"/>
+      <w:lvlText w:val="%9."/>
+      <w:lvlJc w:val="right"/>
+      <w:pPr>
+        <w:ind w:left="6480" w:hanging="180"/>
+      </w:pPr>
+    </w:lvl>
+  </w:abstractNum>
+  <w:abstractNum w:abstractNumId="2" w15:restartNumberingAfterBreak="0">
     <w:nsid w:val="195F15B4"/>
     <w:multiLevelType w:val="hybridMultilevel"/>
     <w:tmpl w:val="85C67A86"/>
@@ -2637,7 +2955,7 @@
       </w:pPr>
     </w:lvl>
   </w:abstractNum>
-  <w:abstractNum w:abstractNumId="2" w15:restartNumberingAfterBreak="0">
+  <w:abstractNum w:abstractNumId="3" w15:restartNumberingAfterBreak="0">
     <w:nsid w:val="276F1111"/>
     <w:multiLevelType w:val="hybridMultilevel"/>
     <w:tmpl w:val="5CE090B4"/>
@@ -2726,7 +3044,185 @@
       </w:pPr>
     </w:lvl>
   </w:abstractNum>
-  <w:abstractNum w:abstractNumId="3" w15:restartNumberingAfterBreak="0">
+  <w:abstractNum w:abstractNumId="4" w15:restartNumberingAfterBreak="0">
+    <w:nsid w:val="28214030"/>
+    <w:multiLevelType w:val="hybridMultilevel"/>
+    <w:tmpl w:val="C0982576"/>
+    <w:lvl w:ilvl="0" w:tplc="A1FE2B54">
+      <w:start w:val="1"/>
+      <w:numFmt w:val="decimal"/>
+      <w:lvlText w:val="%1."/>
+      <w:lvlJc w:val="left"/>
+      <w:pPr>
+        <w:ind w:left="1080" w:hanging="360"/>
+      </w:pPr>
+      <w:rPr>
+        <w:rFonts w:hint="default"/>
+      </w:rPr>
+    </w:lvl>
+    <w:lvl w:ilvl="1" w:tplc="240A0019" w:tentative="1">
+      <w:start w:val="1"/>
+      <w:numFmt w:val="lowerLetter"/>
+      <w:lvlText w:val="%2."/>
+      <w:lvlJc w:val="left"/>
+      <w:pPr>
+        <w:ind w:left="1800" w:hanging="360"/>
+      </w:pPr>
+    </w:lvl>
+    <w:lvl w:ilvl="2" w:tplc="240A001B" w:tentative="1">
+      <w:start w:val="1"/>
+      <w:numFmt w:val="lowerRoman"/>
+      <w:lvlText w:val="%3."/>
+      <w:lvlJc w:val="right"/>
+      <w:pPr>
+        <w:ind w:left="2520" w:hanging="180"/>
+      </w:pPr>
+    </w:lvl>
+    <w:lvl w:ilvl="3" w:tplc="240A000F" w:tentative="1">
+      <w:start w:val="1"/>
+      <w:numFmt w:val="decimal"/>
+      <w:lvlText w:val="%4."/>
+      <w:lvlJc w:val="left"/>
+      <w:pPr>
+        <w:ind w:left="3240" w:hanging="360"/>
+      </w:pPr>
+    </w:lvl>
+    <w:lvl w:ilvl="4" w:tplc="240A0019" w:tentative="1">
+      <w:start w:val="1"/>
+      <w:numFmt w:val="lowerLetter"/>
+      <w:lvlText w:val="%5."/>
+      <w:lvlJc w:val="left"/>
+      <w:pPr>
+        <w:ind w:left="3960" w:hanging="360"/>
+      </w:pPr>
+    </w:lvl>
+    <w:lvl w:ilvl="5" w:tplc="240A001B" w:tentative="1">
+      <w:start w:val="1"/>
+      <w:numFmt w:val="lowerRoman"/>
+      <w:lvlText w:val="%6."/>
+      <w:lvlJc w:val="right"/>
+      <w:pPr>
+        <w:ind w:left="4680" w:hanging="180"/>
+      </w:pPr>
+    </w:lvl>
+    <w:lvl w:ilvl="6" w:tplc="240A000F" w:tentative="1">
+      <w:start w:val="1"/>
+      <w:numFmt w:val="decimal"/>
+      <w:lvlText w:val="%7."/>
+      <w:lvlJc w:val="left"/>
+      <w:pPr>
+        <w:ind w:left="5400" w:hanging="360"/>
+      </w:pPr>
+    </w:lvl>
+    <w:lvl w:ilvl="7" w:tplc="240A0019" w:tentative="1">
+      <w:start w:val="1"/>
+      <w:numFmt w:val="lowerLetter"/>
+      <w:lvlText w:val="%8."/>
+      <w:lvlJc w:val="left"/>
+      <w:pPr>
+        <w:ind w:left="6120" w:hanging="360"/>
+      </w:pPr>
+    </w:lvl>
+    <w:lvl w:ilvl="8" w:tplc="240A001B" w:tentative="1">
+      <w:start w:val="1"/>
+      <w:numFmt w:val="lowerRoman"/>
+      <w:lvlText w:val="%9."/>
+      <w:lvlJc w:val="right"/>
+      <w:pPr>
+        <w:ind w:left="6840" w:hanging="180"/>
+      </w:pPr>
+    </w:lvl>
+  </w:abstractNum>
+  <w:abstractNum w:abstractNumId="5" w15:restartNumberingAfterBreak="0">
+    <w:nsid w:val="36D416CE"/>
+    <w:multiLevelType w:val="hybridMultilevel"/>
+    <w:tmpl w:val="D158B96E"/>
+    <w:lvl w:ilvl="0" w:tplc="240A000F">
+      <w:start w:val="1"/>
+      <w:numFmt w:val="decimal"/>
+      <w:lvlText w:val="%1."/>
+      <w:lvlJc w:val="left"/>
+      <w:pPr>
+        <w:ind w:left="720" w:hanging="360"/>
+      </w:pPr>
+      <w:rPr>
+        <w:rFonts w:hint="default"/>
+      </w:rPr>
+    </w:lvl>
+    <w:lvl w:ilvl="1" w:tplc="240A0019" w:tentative="1">
+      <w:start w:val="1"/>
+      <w:numFmt w:val="lowerLetter"/>
+      <w:lvlText w:val="%2."/>
+      <w:lvlJc w:val="left"/>
+      <w:pPr>
+        <w:ind w:left="1440" w:hanging="360"/>
+      </w:pPr>
+    </w:lvl>
+    <w:lvl w:ilvl="2" w:tplc="240A001B" w:tentative="1">
+      <w:start w:val="1"/>
+      <w:numFmt w:val="lowerRoman"/>
+      <w:lvlText w:val="%3."/>
+      <w:lvlJc w:val="right"/>
+      <w:pPr>
+        <w:ind w:left="2160" w:hanging="180"/>
+      </w:pPr>
+    </w:lvl>
+    <w:lvl w:ilvl="3" w:tplc="240A000F" w:tentative="1">
+      <w:start w:val="1"/>
+      <w:numFmt w:val="decimal"/>
+      <w:lvlText w:val="%4."/>
+      <w:lvlJc w:val="left"/>
+      <w:pPr>
+        <w:ind w:left="2880" w:hanging="360"/>
+      </w:pPr>
+    </w:lvl>
+    <w:lvl w:ilvl="4" w:tplc="240A0019" w:tentative="1">
+      <w:start w:val="1"/>
+      <w:numFmt w:val="lowerLetter"/>
+      <w:lvlText w:val="%5."/>
+      <w:lvlJc w:val="left"/>
+      <w:pPr>
+        <w:ind w:left="3600" w:hanging="360"/>
+      </w:pPr>
+    </w:lvl>
+    <w:lvl w:ilvl="5" w:tplc="240A001B" w:tentative="1">
+      <w:start w:val="1"/>
+      <w:numFmt w:val="lowerRoman"/>
+      <w:lvlText w:val="%6."/>
+      <w:lvlJc w:val="right"/>
+      <w:pPr>
+        <w:ind w:left="4320" w:hanging="180"/>
+      </w:pPr>
+    </w:lvl>
+    <w:lvl w:ilvl="6" w:tplc="240A000F" w:tentative="1">
+      <w:start w:val="1"/>
+      <w:numFmt w:val="decimal"/>
+      <w:lvlText w:val="%7."/>
+      <w:lvlJc w:val="left"/>
+      <w:pPr>
+        <w:ind w:left="5040" w:hanging="360"/>
+      </w:pPr>
+    </w:lvl>
+    <w:lvl w:ilvl="7" w:tplc="240A0019" w:tentative="1">
+      <w:start w:val="1"/>
+      <w:numFmt w:val="lowerLetter"/>
+      <w:lvlText w:val="%8."/>
+      <w:lvlJc w:val="left"/>
+      <w:pPr>
+        <w:ind w:left="5760" w:hanging="360"/>
+      </w:pPr>
+    </w:lvl>
+    <w:lvl w:ilvl="8" w:tplc="240A001B" w:tentative="1">
+      <w:start w:val="1"/>
+      <w:numFmt w:val="lowerRoman"/>
+      <w:lvlText w:val="%9."/>
+      <w:lvlJc w:val="right"/>
+      <w:pPr>
+        <w:ind w:left="6480" w:hanging="180"/>
+      </w:pPr>
+    </w:lvl>
+  </w:abstractNum>
+  <w:abstractNum w:abstractNumId="6" w15:restartNumberingAfterBreak="0">
     <w:nsid w:val="3D8025B0"/>
     <w:multiLevelType w:val="hybridMultilevel"/>
     <w:tmpl w:val="8918C9E6"/>
@@ -2815,7 +3311,7 @@
       </w:pPr>
     </w:lvl>
   </w:abstractNum>
-  <w:abstractNum w:abstractNumId="4" w15:restartNumberingAfterBreak="0">
+  <w:abstractNum w:abstractNumId="7" w15:restartNumberingAfterBreak="0">
     <w:nsid w:val="400E2DA5"/>
     <w:multiLevelType w:val="hybridMultilevel"/>
     <w:tmpl w:val="D158B96E"/>
@@ -2904,7 +3400,96 @@
       </w:pPr>
     </w:lvl>
   </w:abstractNum>
-  <w:abstractNum w:abstractNumId="5" w15:restartNumberingAfterBreak="0">
+  <w:abstractNum w:abstractNumId="8" w15:restartNumberingAfterBreak="0">
+    <w:nsid w:val="422A00F9"/>
+    <w:multiLevelType w:val="hybridMultilevel"/>
+    <w:tmpl w:val="D158B96E"/>
+    <w:lvl w:ilvl="0" w:tplc="240A000F">
+      <w:start w:val="1"/>
+      <w:numFmt w:val="decimal"/>
+      <w:lvlText w:val="%1."/>
+      <w:lvlJc w:val="left"/>
+      <w:pPr>
+        <w:ind w:left="720" w:hanging="360"/>
+      </w:pPr>
+      <w:rPr>
+        <w:rFonts w:hint="default"/>
+      </w:rPr>
+    </w:lvl>
+    <w:lvl w:ilvl="1" w:tplc="240A0019" w:tentative="1">
+      <w:start w:val="1"/>
+      <w:numFmt w:val="lowerLetter"/>
+      <w:lvlText w:val="%2."/>
+      <w:lvlJc w:val="left"/>
+      <w:pPr>
+        <w:ind w:left="1440" w:hanging="360"/>
+      </w:pPr>
+    </w:lvl>
+    <w:lvl w:ilvl="2" w:tplc="240A001B" w:tentative="1">
+      <w:start w:val="1"/>
+      <w:numFmt w:val="lowerRoman"/>
+      <w:lvlText w:val="%3."/>
+      <w:lvlJc w:val="right"/>
+      <w:pPr>
+        <w:ind w:left="2160" w:hanging="180"/>
+      </w:pPr>
+    </w:lvl>
+    <w:lvl w:ilvl="3" w:tplc="240A000F" w:tentative="1">
+      <w:start w:val="1"/>
+      <w:numFmt w:val="decimal"/>
+      <w:lvlText w:val="%4."/>
+      <w:lvlJc w:val="left"/>
+      <w:pPr>
+        <w:ind w:left="2880" w:hanging="360"/>
+      </w:pPr>
+    </w:lvl>
+    <w:lvl w:ilvl="4" w:tplc="240A0019" w:tentative="1">
+      <w:start w:val="1"/>
+      <w:numFmt w:val="lowerLetter"/>
+      <w:lvlText w:val="%5."/>
+      <w:lvlJc w:val="left"/>
+      <w:pPr>
+        <w:ind w:left="3600" w:hanging="360"/>
+      </w:pPr>
+    </w:lvl>
+    <w:lvl w:ilvl="5" w:tplc="240A001B" w:tentative="1">
+      <w:start w:val="1"/>
+      <w:numFmt w:val="lowerRoman"/>
+      <w:lvlText w:val="%6."/>
+      <w:lvlJc w:val="right"/>
+      <w:pPr>
+        <w:ind w:left="4320" w:hanging="180"/>
+      </w:pPr>
+    </w:lvl>
+    <w:lvl w:ilvl="6" w:tplc="240A000F" w:tentative="1">
+      <w:start w:val="1"/>
+      <w:numFmt w:val="decimal"/>
+      <w:lvlText w:val="%7."/>
+      <w:lvlJc w:val="left"/>
+      <w:pPr>
+        <w:ind w:left="5040" w:hanging="360"/>
+      </w:pPr>
+    </w:lvl>
+    <w:lvl w:ilvl="7" w:tplc="240A0019" w:tentative="1">
+      <w:start w:val="1"/>
+      <w:numFmt w:val="lowerLetter"/>
+      <w:lvlText w:val="%8."/>
+      <w:lvlJc w:val="left"/>
+      <w:pPr>
+        <w:ind w:left="5760" w:hanging="360"/>
+      </w:pPr>
+    </w:lvl>
+    <w:lvl w:ilvl="8" w:tplc="240A001B" w:tentative="1">
+      <w:start w:val="1"/>
+      <w:numFmt w:val="lowerRoman"/>
+      <w:lvlText w:val="%9."/>
+      <w:lvlJc w:val="right"/>
+      <w:pPr>
+        <w:ind w:left="6480" w:hanging="180"/>
+      </w:pPr>
+    </w:lvl>
+  </w:abstractNum>
+  <w:abstractNum w:abstractNumId="9" w15:restartNumberingAfterBreak="0">
     <w:nsid w:val="423B22AD"/>
     <w:multiLevelType w:val="hybridMultilevel"/>
     <w:tmpl w:val="FA9AA1E0"/>
@@ -2993,7 +3578,7 @@
       </w:pPr>
     </w:lvl>
   </w:abstractNum>
-  <w:abstractNum w:abstractNumId="6" w15:restartNumberingAfterBreak="0">
+  <w:abstractNum w:abstractNumId="10" w15:restartNumberingAfterBreak="0">
     <w:nsid w:val="53802928"/>
     <w:multiLevelType w:val="hybridMultilevel"/>
     <w:tmpl w:val="D158B96E"/>
@@ -3083,25 +3668,37 @@
     </w:lvl>
   </w:abstractNum>
   <w:num w:numId="1">
+    <w:abstractNumId w:val="3"/>
+  </w:num>
+  <w:num w:numId="2">
     <w:abstractNumId w:val="2"/>
   </w:num>
-  <w:num w:numId="2">
-    <w:abstractNumId w:val="1"/>
-  </w:num>
   <w:num w:numId="3">
-    <w:abstractNumId w:val="5"/>
+    <w:abstractNumId w:val="9"/>
   </w:num>
   <w:num w:numId="4">
     <w:abstractNumId w:val="0"/>
   </w:num>
   <w:num w:numId="5">
-    <w:abstractNumId w:val="3"/>
+    <w:abstractNumId w:val="6"/>
   </w:num>
   <w:num w:numId="6">
-    <w:abstractNumId w:val="4"/>
+    <w:abstractNumId w:val="7"/>
   </w:num>
   <w:num w:numId="7">
-    <w:abstractNumId w:val="6"/>
+    <w:abstractNumId w:val="10"/>
+  </w:num>
+  <w:num w:numId="8">
+    <w:abstractNumId w:val="1"/>
+  </w:num>
+  <w:num w:numId="9">
+    <w:abstractNumId w:val="5"/>
+  </w:num>
+  <w:num w:numId="10">
+    <w:abstractNumId w:val="8"/>
+  </w:num>
+  <w:num w:numId="11">
+    <w:abstractNumId w:val="4"/>
   </w:num>
 </w:numbering>
 </file>

</xml_diff>